<commit_message>
3.3 BRDF & 3.4 Transparency
</commit_message>
<xml_diff>
--- a/03 直接光照.docx
+++ b/03 直接光照.docx
@@ -16,6 +16,38 @@
         </w:rPr>
         <w:t>03 直接光照</w:t>
       </w:r>
+    </w:p>
+    <w:p>
+      <w:pPr>
+        <w:rPr>
+          <w:rFonts w:hint="default"/>
+          <w:lang w:val="en-US" w:eastAsia="zh-CN"/>
+        </w:rPr>
+      </w:pPr>
+      <w:r>
+        <w:rPr>
+          <w:rFonts w:hint="eastAsia"/>
+          <w:lang w:val="en-US" w:eastAsia="zh-CN"/>
+        </w:rPr>
+        <w:t>本部分将涉及绘制时的直接光照部分，尝试使用URP类似的BRDF模型进行直接光照的</w:t>
+      </w:r>
+      <w:bookmarkStart w:id="0" w:name="_GoBack"/>
+      <w:bookmarkEnd w:id="0"/>
+      <w:r>
+        <w:rPr>
+          <w:rFonts w:hint="eastAsia"/>
+          <w:lang w:val="en-US" w:eastAsia="zh-CN"/>
+        </w:rPr>
+        <w:t>处理。</w:t>
+      </w:r>
+    </w:p>
+    <w:p>
+      <w:pPr>
+        <w:rPr>
+          <w:rFonts w:hint="eastAsia"/>
+          <w:lang w:val="en-US" w:eastAsia="zh-CN"/>
+        </w:rPr>
+      </w:pPr>
     </w:p>
     <w:p>
       <w:pPr>
@@ -548,8 +580,8 @@
       <w:r>
         <w:drawing>
           <wp:inline distT="0" distB="0" distL="114300" distR="114300">
-            <wp:extent cx="1491615" cy="1312545"/>
-            <wp:effectExtent l="0" t="0" r="1905" b="13335"/>
+            <wp:extent cx="1172210" cy="1134110"/>
+            <wp:effectExtent l="0" t="0" r="0" b="0"/>
             <wp:docPr id="7" name="图片 3"/>
             <wp:cNvGraphicFramePr>
               <a:graphicFrameLocks xmlns:a="http://schemas.openxmlformats.org/drawingml/2006/main" noChangeAspect="1"/>
@@ -565,6 +597,7 @@
                   </pic:nvPicPr>
                   <pic:blipFill>
                     <a:blip r:embed="rId10"/>
+                    <a:srcRect l="12601" r="8812" b="13595"/>
                     <a:stretch>
                       <a:fillRect/>
                     </a:stretch>
@@ -572,7 +605,7 @@
                   <pic:spPr>
                     <a:xfrm>
                       <a:off x="0" y="0"/>
-                      <a:ext cx="1491615" cy="1312545"/>
+                      <a:ext cx="1172210" cy="1134110"/>
                     </a:xfrm>
                     <a:prstGeom prst="rect">
                       <a:avLst/>
@@ -637,8 +670,8 @@
       <w:r>
         <w:drawing>
           <wp:inline distT="0" distB="0" distL="114300" distR="114300">
-            <wp:extent cx="1472565" cy="1360170"/>
-            <wp:effectExtent l="0" t="0" r="5715" b="11430"/>
+            <wp:extent cx="1165225" cy="1076325"/>
+            <wp:effectExtent l="0" t="0" r="8255" b="5715"/>
             <wp:docPr id="9" name="图片 5"/>
             <wp:cNvGraphicFramePr>
               <a:graphicFrameLocks xmlns:a="http://schemas.openxmlformats.org/drawingml/2006/main" noChangeAspect="1"/>
@@ -661,7 +694,7 @@
                   <pic:spPr>
                     <a:xfrm>
                       <a:off x="0" y="0"/>
-                      <a:ext cx="1472565" cy="1360170"/>
+                      <a:ext cx="1165225" cy="1076325"/>
                     </a:xfrm>
                     <a:prstGeom prst="rect">
                       <a:avLst/>
@@ -677,11 +710,702 @@
           </wp:inline>
         </w:drawing>
       </w:r>
-      <w:bookmarkStart w:id="0" w:name="_GoBack"/>
-      <w:bookmarkEnd w:id="0"/>
-    </w:p>
-    <w:p>
-      <w:pPr>
+    </w:p>
+    <w:p>
+      <w:pPr>
+        <w:rPr>
+          <w:rFonts w:hint="default"/>
+          <w:lang w:val="en-US" w:eastAsia="zh-CN"/>
+        </w:rPr>
+      </w:pPr>
+    </w:p>
+    <w:p>
+      <w:pPr>
+        <w:rPr>
+          <w:rFonts w:hint="eastAsia"/>
+          <w:lang w:val="en-US" w:eastAsia="zh-CN"/>
+        </w:rPr>
+      </w:pPr>
+      <w:r>
+        <w:rPr>
+          <w:rFonts w:hint="eastAsia"/>
+          <w:lang w:val="en-US" w:eastAsia="zh-CN"/>
+        </w:rPr>
+        <w:t>下面添加Metallic和Smoothness作为表面属性。</w:t>
+      </w:r>
+    </w:p>
+    <w:p>
+      <w:pPr>
+        <w:rPr>
+          <w:rFonts w:hint="eastAsia"/>
+          <w:lang w:val="en-US" w:eastAsia="zh-CN"/>
+        </w:rPr>
+      </w:pPr>
+    </w:p>
+    <w:p>
+      <w:pPr>
+        <w:rPr>
+          <w:rFonts w:hint="eastAsia"/>
+          <w:lang w:val="en-US" w:eastAsia="zh-CN"/>
+        </w:rPr>
+      </w:pPr>
+      <w:r>
+        <w:rPr>
+          <w:rFonts w:hint="eastAsia"/>
+          <w:lang w:val="en-US" w:eastAsia="zh-CN"/>
+        </w:rPr>
+        <w:t>BRDF包括diffuse项和specular项。</w:t>
+      </w:r>
+    </w:p>
+    <w:p>
+      <w:pPr>
+        <w:rPr>
+          <w:rFonts w:hint="eastAsia"/>
+          <w:lang w:val="en-US" w:eastAsia="zh-CN"/>
+        </w:rPr>
+      </w:pPr>
+      <w:r>
+        <w:rPr>
+          <w:rFonts w:hint="eastAsia"/>
+          <w:lang w:val="en-US" w:eastAsia="zh-CN"/>
+        </w:rPr>
+        <w:t>Diffuse项就是上面计算的部分，入射光颜色乘cos项乘表面颜色。在此基础上，还要乘上反射率系数，让metallic属性控制该项的权重。</w:t>
+      </w:r>
+    </w:p>
+    <w:p>
+      <w:pPr>
+        <w:rPr>
+          <w:rFonts w:hint="default"/>
+          <w:lang w:val="en-US" w:eastAsia="zh-CN"/>
+        </w:rPr>
+      </w:pPr>
+      <w:r>
+        <w:drawing>
+          <wp:inline distT="0" distB="0" distL="114300" distR="114300">
+            <wp:extent cx="2092960" cy="621030"/>
+            <wp:effectExtent l="0" t="0" r="10160" b="3810"/>
+            <wp:docPr id="8" name="图片 1"/>
+            <wp:cNvGraphicFramePr>
+              <a:graphicFrameLocks xmlns:a="http://schemas.openxmlformats.org/drawingml/2006/main" noChangeAspect="1"/>
+            </wp:cNvGraphicFramePr>
+            <a:graphic xmlns:a="http://schemas.openxmlformats.org/drawingml/2006/main">
+              <a:graphicData uri="http://schemas.openxmlformats.org/drawingml/2006/picture">
+                <pic:pic xmlns:pic="http://schemas.openxmlformats.org/drawingml/2006/picture">
+                  <pic:nvPicPr>
+                    <pic:cNvPr id="8" name="图片 1"/>
+                    <pic:cNvPicPr>
+                      <a:picLocks noChangeAspect="1"/>
+                    </pic:cNvPicPr>
+                  </pic:nvPicPr>
+                  <pic:blipFill>
+                    <a:blip r:embed="rId12"/>
+                    <a:stretch>
+                      <a:fillRect/>
+                    </a:stretch>
+                  </pic:blipFill>
+                  <pic:spPr>
+                    <a:xfrm>
+                      <a:off x="0" y="0"/>
+                      <a:ext cx="2092960" cy="621030"/>
+                    </a:xfrm>
+                    <a:prstGeom prst="rect">
+                      <a:avLst/>
+                    </a:prstGeom>
+                    <a:noFill/>
+                    <a:ln>
+                      <a:noFill/>
+                    </a:ln>
+                  </pic:spPr>
+                </pic:pic>
+              </a:graphicData>
+            </a:graphic>
+          </wp:inline>
+        </w:drawing>
+      </w:r>
+    </w:p>
+    <w:p>
+      <w:pPr>
+        <w:keepNext w:val="0"/>
+        <w:keepLines w:val="0"/>
+        <w:widowControl/>
+        <w:suppressLineNumbers w:val="0"/>
+        <w:shd w:val="clear" w:fill="FFFFFF"/>
+        <w:spacing w:line="228" w:lineRule="atLeast"/>
+        <w:jc w:val="left"/>
+        <w:rPr>
+          <w:rFonts w:hint="default"/>
+          <w:lang w:val="en-US" w:eastAsia="zh-CN"/>
+        </w:rPr>
+      </w:pPr>
+    </w:p>
+    <w:p>
+      <w:pPr>
+        <w:keepNext w:val="0"/>
+        <w:keepLines w:val="0"/>
+        <w:widowControl/>
+        <w:suppressLineNumbers w:val="0"/>
+        <w:shd w:val="clear" w:fill="FFFFFF"/>
+        <w:spacing w:line="228" w:lineRule="atLeast"/>
+        <w:jc w:val="left"/>
+        <w:rPr>
+          <w:rFonts w:hint="eastAsia"/>
+          <w:lang w:val="en-US" w:eastAsia="zh-CN"/>
+        </w:rPr>
+      </w:pPr>
+      <w:r>
+        <w:rPr>
+          <w:rFonts w:hint="eastAsia"/>
+          <w:lang w:val="en-US" w:eastAsia="zh-CN"/>
+        </w:rPr>
+        <w:t>Specular项的系数为</w:t>
+      </w:r>
+      <w:r>
+        <w:rPr>
+          <w:rFonts w:hint="default"/>
+          <w:lang w:val="en-US" w:eastAsia="zh-CN"/>
+        </w:rPr>
+        <w:t>lerp(MIN_REFLECTIVITY, surface.color, surface.metallic)</w:t>
+      </w:r>
+      <w:r>
+        <w:rPr>
+          <w:rFonts w:hint="eastAsia"/>
+          <w:lang w:val="en-US" w:eastAsia="zh-CN"/>
+        </w:rPr>
+        <w:t>，这是因为我们希望非金属表面的高光颜色尽可能为白色，而金属表面的高光颜色尽可能为表面颜色。</w:t>
+      </w:r>
+    </w:p>
+    <w:p>
+      <w:pPr>
+        <w:keepNext w:val="0"/>
+        <w:keepLines w:val="0"/>
+        <w:widowControl/>
+        <w:suppressLineNumbers w:val="0"/>
+        <w:shd w:val="clear" w:fill="FFFFFF"/>
+        <w:spacing w:line="228" w:lineRule="atLeast"/>
+        <w:jc w:val="left"/>
+        <w:rPr>
+          <w:rFonts w:hint="eastAsia"/>
+          <w:lang w:val="en-US" w:eastAsia="zh-CN"/>
+        </w:rPr>
+      </w:pPr>
+      <w:r>
+        <w:rPr>
+          <w:rFonts w:hint="eastAsia"/>
+          <w:lang w:val="en-US" w:eastAsia="zh-CN"/>
+        </w:rPr>
+        <w:t>我们可以通过用户输入的smoothness来计算得到roughness，直接调用Core RP的库函数即可。此外，通过输入求出view向量存至surface结构体中。</w:t>
+      </w:r>
+    </w:p>
+    <w:p>
+      <w:pPr>
+        <w:keepNext w:val="0"/>
+        <w:keepLines w:val="0"/>
+        <w:widowControl/>
+        <w:suppressLineNumbers w:val="0"/>
+        <w:shd w:val="clear" w:fill="FFFFFF"/>
+        <w:spacing w:line="228" w:lineRule="atLeast"/>
+        <w:jc w:val="left"/>
+        <w:rPr>
+          <w:rFonts w:hint="eastAsia"/>
+          <w:lang w:val="en-US" w:eastAsia="zh-CN"/>
+        </w:rPr>
+      </w:pPr>
+      <w:r>
+        <w:rPr>
+          <w:rFonts w:hint="eastAsia"/>
+          <w:lang w:val="en-US" w:eastAsia="zh-CN"/>
+        </w:rPr>
+        <w:t>URP中使用的模型是CookTorrance改的方案，具体的参考代码或者网站。</w:t>
+      </w:r>
+    </w:p>
+    <w:p>
+      <w:pPr>
+        <w:keepNext w:val="0"/>
+        <w:keepLines w:val="0"/>
+        <w:widowControl/>
+        <w:suppressLineNumbers w:val="0"/>
+        <w:shd w:val="clear" w:fill="FFFFFF"/>
+        <w:spacing w:line="228" w:lineRule="atLeast"/>
+        <w:jc w:val="left"/>
+        <w:rPr>
+          <w:rFonts w:hint="eastAsia"/>
+          <w:lang w:val="en-US" w:eastAsia="zh-CN"/>
+        </w:rPr>
+      </w:pPr>
+    </w:p>
+    <w:p>
+      <w:pPr>
+        <w:keepNext w:val="0"/>
+        <w:keepLines w:val="0"/>
+        <w:widowControl/>
+        <w:suppressLineNumbers w:val="0"/>
+        <w:shd w:val="clear" w:fill="FFFFFF"/>
+        <w:spacing w:line="228" w:lineRule="atLeast"/>
+        <w:jc w:val="left"/>
+        <w:rPr>
+          <w:rFonts w:hint="eastAsia"/>
+          <w:lang w:val="en-US" w:eastAsia="zh-CN"/>
+        </w:rPr>
+      </w:pPr>
+      <w:r>
+        <w:rPr>
+          <w:rFonts w:hint="eastAsia"/>
+          <w:lang w:val="en-US" w:eastAsia="zh-CN"/>
+        </w:rPr>
+        <w:t>把Diffuse项和Specular项求和，作为fr值，乘上入射光和cos项，作为光照结果：</w:t>
+      </w:r>
+    </w:p>
+    <w:p>
+      <w:pPr>
+        <w:keepNext w:val="0"/>
+        <w:keepLines w:val="0"/>
+        <w:widowControl/>
+        <w:suppressLineNumbers w:val="0"/>
+        <w:shd w:val="clear" w:fill="FFFFFF"/>
+        <w:spacing w:line="228" w:lineRule="atLeast"/>
+        <w:jc w:val="left"/>
+      </w:pPr>
+      <w:r>
+        <w:drawing>
+          <wp:inline distT="0" distB="0" distL="114300" distR="114300">
+            <wp:extent cx="1854835" cy="1903095"/>
+            <wp:effectExtent l="0" t="0" r="4445" b="1905"/>
+            <wp:docPr id="10" name="图片 2"/>
+            <wp:cNvGraphicFramePr>
+              <a:graphicFrameLocks xmlns:a="http://schemas.openxmlformats.org/drawingml/2006/main" noChangeAspect="1"/>
+            </wp:cNvGraphicFramePr>
+            <a:graphic xmlns:a="http://schemas.openxmlformats.org/drawingml/2006/main">
+              <a:graphicData uri="http://schemas.openxmlformats.org/drawingml/2006/picture">
+                <pic:pic xmlns:pic="http://schemas.openxmlformats.org/drawingml/2006/picture">
+                  <pic:nvPicPr>
+                    <pic:cNvPr id="10" name="图片 2"/>
+                    <pic:cNvPicPr>
+                      <a:picLocks noChangeAspect="1"/>
+                    </pic:cNvPicPr>
+                  </pic:nvPicPr>
+                  <pic:blipFill>
+                    <a:blip r:embed="rId13"/>
+                    <a:stretch>
+                      <a:fillRect/>
+                    </a:stretch>
+                  </pic:blipFill>
+                  <pic:spPr>
+                    <a:xfrm>
+                      <a:off x="0" y="0"/>
+                      <a:ext cx="1854835" cy="1903095"/>
+                    </a:xfrm>
+                    <a:prstGeom prst="rect">
+                      <a:avLst/>
+                    </a:prstGeom>
+                    <a:noFill/>
+                    <a:ln>
+                      <a:noFill/>
+                    </a:ln>
+                  </pic:spPr>
+                </pic:pic>
+              </a:graphicData>
+            </a:graphic>
+          </wp:inline>
+        </w:drawing>
+      </w:r>
+    </w:p>
+    <w:p>
+      <w:pPr>
+        <w:keepNext w:val="0"/>
+        <w:keepLines w:val="0"/>
+        <w:widowControl/>
+        <w:suppressLineNumbers w:val="0"/>
+        <w:shd w:val="clear" w:fill="FFFFFF"/>
+        <w:spacing w:line="228" w:lineRule="atLeast"/>
+        <w:jc w:val="left"/>
+        <w:rPr>
+          <w:rFonts w:hint="eastAsia"/>
+          <w:lang w:val="en-US" w:eastAsia="zh-CN"/>
+        </w:rPr>
+      </w:pPr>
+      <w:r>
+        <w:rPr>
+          <w:rFonts w:hint="eastAsia"/>
+          <w:lang w:val="en-US" w:eastAsia="zh-CN"/>
+        </w:rPr>
+        <w:t>并且，金属会影响高光部分颜色，而非金属则不会：</w:t>
+      </w:r>
+    </w:p>
+    <w:p>
+      <w:pPr>
+        <w:keepNext w:val="0"/>
+        <w:keepLines w:val="0"/>
+        <w:widowControl/>
+        <w:suppressLineNumbers w:val="0"/>
+        <w:shd w:val="clear" w:fill="FFFFFF"/>
+        <w:spacing w:line="228" w:lineRule="atLeast"/>
+        <w:jc w:val="left"/>
+      </w:pPr>
+      <w:r>
+        <w:drawing>
+          <wp:inline distT="0" distB="0" distL="114300" distR="114300">
+            <wp:extent cx="1856105" cy="1784350"/>
+            <wp:effectExtent l="0" t="0" r="3175" b="13970"/>
+            <wp:docPr id="11" name="图片 3"/>
+            <wp:cNvGraphicFramePr>
+              <a:graphicFrameLocks xmlns:a="http://schemas.openxmlformats.org/drawingml/2006/main" noChangeAspect="1"/>
+            </wp:cNvGraphicFramePr>
+            <a:graphic xmlns:a="http://schemas.openxmlformats.org/drawingml/2006/main">
+              <a:graphicData uri="http://schemas.openxmlformats.org/drawingml/2006/picture">
+                <pic:pic xmlns:pic="http://schemas.openxmlformats.org/drawingml/2006/picture">
+                  <pic:nvPicPr>
+                    <pic:cNvPr id="11" name="图片 3"/>
+                    <pic:cNvPicPr>
+                      <a:picLocks noChangeAspect="1"/>
+                    </pic:cNvPicPr>
+                  </pic:nvPicPr>
+                  <pic:blipFill>
+                    <a:blip r:embed="rId14"/>
+                    <a:stretch>
+                      <a:fillRect/>
+                    </a:stretch>
+                  </pic:blipFill>
+                  <pic:spPr>
+                    <a:xfrm>
+                      <a:off x="0" y="0"/>
+                      <a:ext cx="1856105" cy="1784350"/>
+                    </a:xfrm>
+                    <a:prstGeom prst="rect">
+                      <a:avLst/>
+                    </a:prstGeom>
+                    <a:noFill/>
+                    <a:ln>
+                      <a:noFill/>
+                    </a:ln>
+                  </pic:spPr>
+                </pic:pic>
+              </a:graphicData>
+            </a:graphic>
+          </wp:inline>
+        </w:drawing>
+      </w:r>
+    </w:p>
+    <w:p>
+      <w:pPr>
+        <w:keepNext w:val="0"/>
+        <w:keepLines w:val="0"/>
+        <w:widowControl/>
+        <w:suppressLineNumbers w:val="0"/>
+        <w:shd w:val="clear" w:fill="FFFFFF"/>
+        <w:spacing w:line="228" w:lineRule="atLeast"/>
+        <w:jc w:val="left"/>
+        <w:rPr>
+          <w:rFonts w:hint="eastAsia"/>
+          <w:lang w:val="en-US" w:eastAsia="zh-CN"/>
+        </w:rPr>
+      </w:pPr>
+      <w:r>
+        <w:rPr>
+          <w:rFonts w:hint="eastAsia"/>
+          <w:lang w:val="en-US" w:eastAsia="zh-CN"/>
+        </w:rPr>
+        <w:t>此时，我们可以得到可信的结果，但是还需要进一步添加环境光照：</w:t>
+      </w:r>
+    </w:p>
+    <w:p>
+      <w:pPr>
+        <w:keepNext w:val="0"/>
+        <w:keepLines w:val="0"/>
+        <w:widowControl/>
+        <w:suppressLineNumbers w:val="0"/>
+        <w:shd w:val="clear" w:fill="FFFFFF"/>
+        <w:spacing w:line="228" w:lineRule="atLeast"/>
+        <w:jc w:val="left"/>
+        <w:rPr>
+          <w:rFonts w:hint="default"/>
+          <w:lang w:val="en-US" w:eastAsia="zh-CN"/>
+        </w:rPr>
+      </w:pPr>
+      <w:r>
+        <w:drawing>
+          <wp:inline distT="0" distB="0" distL="114300" distR="114300">
+            <wp:extent cx="1226185" cy="1160145"/>
+            <wp:effectExtent l="0" t="0" r="8255" b="13335"/>
+            <wp:docPr id="12" name="图片 4"/>
+            <wp:cNvGraphicFramePr>
+              <a:graphicFrameLocks xmlns:a="http://schemas.openxmlformats.org/drawingml/2006/main" noChangeAspect="1"/>
+            </wp:cNvGraphicFramePr>
+            <a:graphic xmlns:a="http://schemas.openxmlformats.org/drawingml/2006/main">
+              <a:graphicData uri="http://schemas.openxmlformats.org/drawingml/2006/picture">
+                <pic:pic xmlns:pic="http://schemas.openxmlformats.org/drawingml/2006/picture">
+                  <pic:nvPicPr>
+                    <pic:cNvPr id="12" name="图片 4"/>
+                    <pic:cNvPicPr>
+                      <a:picLocks noChangeAspect="1"/>
+                    </pic:cNvPicPr>
+                  </pic:nvPicPr>
+                  <pic:blipFill>
+                    <a:blip r:embed="rId15"/>
+                    <a:stretch>
+                      <a:fillRect/>
+                    </a:stretch>
+                  </pic:blipFill>
+                  <pic:spPr>
+                    <a:xfrm>
+                      <a:off x="0" y="0"/>
+                      <a:ext cx="1226185" cy="1160145"/>
+                    </a:xfrm>
+                    <a:prstGeom prst="rect">
+                      <a:avLst/>
+                    </a:prstGeom>
+                    <a:noFill/>
+                    <a:ln>
+                      <a:noFill/>
+                    </a:ln>
+                  </pic:spPr>
+                </pic:pic>
+              </a:graphicData>
+            </a:graphic>
+          </wp:inline>
+        </w:drawing>
+      </w:r>
+    </w:p>
+    <w:p>
+      <w:pPr>
+        <w:keepNext w:val="0"/>
+        <w:keepLines w:val="0"/>
+        <w:widowControl/>
+        <w:suppressLineNumbers w:val="0"/>
+        <w:shd w:val="clear" w:fill="FFFFFF"/>
+        <w:spacing w:line="228" w:lineRule="atLeast"/>
+        <w:jc w:val="left"/>
+        <w:rPr>
+          <w:rFonts w:hint="eastAsia"/>
+          <w:lang w:val="en-US" w:eastAsia="zh-CN"/>
+        </w:rPr>
+      </w:pPr>
+      <w:r>
+        <w:rPr>
+          <w:rFonts w:hint="eastAsia"/>
+          <w:lang w:val="en-US" w:eastAsia="zh-CN"/>
+        </w:rPr>
+        <w:t>调整MeshBall代码，传入随机的材质属性：</w:t>
+      </w:r>
+    </w:p>
+    <w:p>
+      <w:pPr>
+        <w:keepNext w:val="0"/>
+        <w:keepLines w:val="0"/>
+        <w:widowControl/>
+        <w:suppressLineNumbers w:val="0"/>
+        <w:shd w:val="clear" w:fill="FFFFFF"/>
+        <w:spacing w:line="228" w:lineRule="atLeast"/>
+        <w:jc w:val="left"/>
+      </w:pPr>
+      <w:r>
+        <w:drawing>
+          <wp:inline distT="0" distB="0" distL="114300" distR="114300">
+            <wp:extent cx="4312285" cy="2287905"/>
+            <wp:effectExtent l="0" t="0" r="635" b="13335"/>
+            <wp:docPr id="13" name="图片 5"/>
+            <wp:cNvGraphicFramePr>
+              <a:graphicFrameLocks xmlns:a="http://schemas.openxmlformats.org/drawingml/2006/main" noChangeAspect="1"/>
+            </wp:cNvGraphicFramePr>
+            <a:graphic xmlns:a="http://schemas.openxmlformats.org/drawingml/2006/main">
+              <a:graphicData uri="http://schemas.openxmlformats.org/drawingml/2006/picture">
+                <pic:pic xmlns:pic="http://schemas.openxmlformats.org/drawingml/2006/picture">
+                  <pic:nvPicPr>
+                    <pic:cNvPr id="13" name="图片 5"/>
+                    <pic:cNvPicPr>
+                      <a:picLocks noChangeAspect="1"/>
+                    </pic:cNvPicPr>
+                  </pic:nvPicPr>
+                  <pic:blipFill>
+                    <a:blip r:embed="rId16"/>
+                    <a:stretch>
+                      <a:fillRect/>
+                    </a:stretch>
+                  </pic:blipFill>
+                  <pic:spPr>
+                    <a:xfrm>
+                      <a:off x="0" y="0"/>
+                      <a:ext cx="4312285" cy="2287905"/>
+                    </a:xfrm>
+                    <a:prstGeom prst="rect">
+                      <a:avLst/>
+                    </a:prstGeom>
+                    <a:noFill/>
+                    <a:ln>
+                      <a:noFill/>
+                    </a:ln>
+                  </pic:spPr>
+                </pic:pic>
+              </a:graphicData>
+            </a:graphic>
+          </wp:inline>
+        </w:drawing>
+      </w:r>
+    </w:p>
+    <w:p>
+      <w:pPr>
+        <w:keepNext w:val="0"/>
+        <w:keepLines w:val="0"/>
+        <w:widowControl/>
+        <w:suppressLineNumbers w:val="0"/>
+        <w:shd w:val="clear" w:fill="FFFFFF"/>
+        <w:spacing w:line="228" w:lineRule="atLeast"/>
+        <w:jc w:val="left"/>
+        <w:rPr>
+          <w:rFonts w:hint="eastAsia"/>
+          <w:lang w:val="en-US" w:eastAsia="zh-CN"/>
+        </w:rPr>
+      </w:pPr>
+      <w:r>
+        <w:rPr>
+          <w:rFonts w:hint="eastAsia"/>
+          <w:lang w:val="en-US" w:eastAsia="zh-CN"/>
+        </w:rPr>
+        <w:t>对于透明物体，有两种处理方法，一种是对高光项和漫反射项都乘上SrcAlpha进行混合，一种的只对漫反射项进行混合，如下所示：</w:t>
+      </w:r>
+    </w:p>
+    <w:p>
+      <w:pPr>
+        <w:keepNext w:val="0"/>
+        <w:keepLines w:val="0"/>
+        <w:widowControl/>
+        <w:suppressLineNumbers w:val="0"/>
+        <w:shd w:val="clear" w:fill="FFFFFF"/>
+        <w:spacing w:line="228" w:lineRule="atLeast"/>
+        <w:jc w:val="left"/>
+        <w:rPr>
+          <w:rFonts w:hint="eastAsia"/>
+          <w:lang w:val="en-US" w:eastAsia="zh-CN"/>
+        </w:rPr>
+      </w:pPr>
+      <w:r>
+        <w:rPr>
+          <w:rFonts w:hint="eastAsia"/>
+          <w:lang w:val="en-US" w:eastAsia="zh-CN"/>
+        </w:rPr>
+        <w:t>（注意右侧配置，也是使用了Shader Feature进行着色器变体生成）</w:t>
+      </w:r>
+    </w:p>
+    <w:p>
+      <w:pPr>
+        <w:keepNext w:val="0"/>
+        <w:keepLines w:val="0"/>
+        <w:widowControl/>
+        <w:suppressLineNumbers w:val="0"/>
+        <w:shd w:val="clear" w:fill="FFFFFF"/>
+        <w:spacing w:line="228" w:lineRule="atLeast"/>
+        <w:jc w:val="left"/>
+        <w:rPr>
+          <w:rFonts w:hint="eastAsia"/>
+          <w:lang w:val="en-US" w:eastAsia="zh-CN"/>
+        </w:rPr>
+      </w:pPr>
+      <w:r>
+        <w:drawing>
+          <wp:inline distT="0" distB="0" distL="114300" distR="114300">
+            <wp:extent cx="5264785" cy="1949450"/>
+            <wp:effectExtent l="0" t="0" r="8255" b="1270"/>
+            <wp:docPr id="16" name="图片 8"/>
+            <wp:cNvGraphicFramePr>
+              <a:graphicFrameLocks xmlns:a="http://schemas.openxmlformats.org/drawingml/2006/main" noChangeAspect="1"/>
+            </wp:cNvGraphicFramePr>
+            <a:graphic xmlns:a="http://schemas.openxmlformats.org/drawingml/2006/main">
+              <a:graphicData uri="http://schemas.openxmlformats.org/drawingml/2006/picture">
+                <pic:pic xmlns:pic="http://schemas.openxmlformats.org/drawingml/2006/picture">
+                  <pic:nvPicPr>
+                    <pic:cNvPr id="16" name="图片 8"/>
+                    <pic:cNvPicPr>
+                      <a:picLocks noChangeAspect="1"/>
+                    </pic:cNvPicPr>
+                  </pic:nvPicPr>
+                  <pic:blipFill>
+                    <a:blip r:embed="rId17"/>
+                    <a:stretch>
+                      <a:fillRect/>
+                    </a:stretch>
+                  </pic:blipFill>
+                  <pic:spPr>
+                    <a:xfrm>
+                      <a:off x="0" y="0"/>
+                      <a:ext cx="5264785" cy="1949450"/>
+                    </a:xfrm>
+                    <a:prstGeom prst="rect">
+                      <a:avLst/>
+                    </a:prstGeom>
+                    <a:noFill/>
+                    <a:ln>
+                      <a:noFill/>
+                    </a:ln>
+                  </pic:spPr>
+                </pic:pic>
+              </a:graphicData>
+            </a:graphic>
+          </wp:inline>
+        </w:drawing>
+      </w:r>
+    </w:p>
+    <w:p>
+      <w:pPr>
+        <w:keepNext w:val="0"/>
+        <w:keepLines w:val="0"/>
+        <w:widowControl/>
+        <w:suppressLineNumbers w:val="0"/>
+        <w:shd w:val="clear" w:fill="FFFFFF"/>
+        <w:spacing w:line="228" w:lineRule="atLeast"/>
+        <w:jc w:val="left"/>
+      </w:pPr>
+      <w:r>
+        <w:drawing>
+          <wp:inline distT="0" distB="0" distL="114300" distR="114300">
+            <wp:extent cx="5272405" cy="1962785"/>
+            <wp:effectExtent l="0" t="0" r="635" b="3175"/>
+            <wp:docPr id="15" name="图片 7"/>
+            <wp:cNvGraphicFramePr>
+              <a:graphicFrameLocks xmlns:a="http://schemas.openxmlformats.org/drawingml/2006/main" noChangeAspect="1"/>
+            </wp:cNvGraphicFramePr>
+            <a:graphic xmlns:a="http://schemas.openxmlformats.org/drawingml/2006/main">
+              <a:graphicData uri="http://schemas.openxmlformats.org/drawingml/2006/picture">
+                <pic:pic xmlns:pic="http://schemas.openxmlformats.org/drawingml/2006/picture">
+                  <pic:nvPicPr>
+                    <pic:cNvPr id="15" name="图片 7"/>
+                    <pic:cNvPicPr>
+                      <a:picLocks noChangeAspect="1"/>
+                    </pic:cNvPicPr>
+                  </pic:nvPicPr>
+                  <pic:blipFill>
+                    <a:blip r:embed="rId18"/>
+                    <a:stretch>
+                      <a:fillRect/>
+                    </a:stretch>
+                  </pic:blipFill>
+                  <pic:spPr>
+                    <a:xfrm>
+                      <a:off x="0" y="0"/>
+                      <a:ext cx="5272405" cy="1962785"/>
+                    </a:xfrm>
+                    <a:prstGeom prst="rect">
+                      <a:avLst/>
+                    </a:prstGeom>
+                    <a:noFill/>
+                    <a:ln>
+                      <a:noFill/>
+                    </a:ln>
+                  </pic:spPr>
+                </pic:pic>
+              </a:graphicData>
+            </a:graphic>
+          </wp:inline>
+        </w:drawing>
+      </w:r>
+    </w:p>
+    <w:p>
+      <w:pPr>
+        <w:keepNext w:val="0"/>
+        <w:keepLines w:val="0"/>
+        <w:widowControl/>
+        <w:suppressLineNumbers w:val="0"/>
+        <w:shd w:val="clear" w:fill="FFFFFF"/>
+        <w:spacing w:line="228" w:lineRule="atLeast"/>
+        <w:jc w:val="left"/>
         <w:rPr>
           <w:rFonts w:hint="default"/>
           <w:lang w:val="en-US" w:eastAsia="zh-CN"/>
@@ -703,7 +1427,7 @@
   <w:docDefaults>
     <w:rPrDefault>
       <w:rPr>
-        <w:rFonts w:asciiTheme="minorHAnsi" w:hAnsiTheme="minorHAnsi" w:eastAsiaTheme="minorEastAsia" w:cstheme="minorBidi"/>
+        <w:rFonts w:ascii="Times New Roman" w:hAnsi="Times New Roman" w:eastAsia="宋体" w:cs="Times New Roman"/>
       </w:rPr>
     </w:rPrDefault>
     <w:pPrDefault/>
@@ -812,7 +1536,7 @@
     <w:lsdException w:unhideWhenUsed="0" w:uiPriority="0" w:semiHidden="0" w:name="HTML Sample"/>
     <w:lsdException w:unhideWhenUsed="0" w:uiPriority="0" w:semiHidden="0" w:name="HTML Typewriter"/>
     <w:lsdException w:unhideWhenUsed="0" w:uiPriority="0" w:semiHidden="0" w:name="HTML Variable"/>
-    <w:lsdException w:unhideWhenUsed="0" w:uiPriority="0" w:name="Normal Table"/>
+    <w:lsdException w:qFormat="1" w:unhideWhenUsed="0" w:uiPriority="0" w:name="Normal Table"/>
     <w:lsdException w:unhideWhenUsed="0" w:uiPriority="0" w:semiHidden="0" w:name="annotation subject"/>
     <w:lsdException w:unhideWhenUsed="0" w:uiPriority="0" w:semiHidden="0" w:name="Table Simple 1"/>
     <w:lsdException w:unhideWhenUsed="0" w:uiPriority="0" w:semiHidden="0" w:name="Table Simple 2"/>
@@ -982,6 +1706,7 @@
   <w:style w:type="table" w:default="1" w:styleId="2">
     <w:name w:val="Normal Table"/>
     <w:semiHidden/>
+    <w:qFormat/>
     <w:uiPriority w:val="0"/>
     <w:tblPr>
       <w:tblCellMar>

</xml_diff>